<commit_message>
Update OSF link in final manuscript
</commit_message>
<xml_diff>
--- a/final/HICSS-2023-Final-Print.docx
+++ b/final/HICSS-2023-Final-Print.docx
@@ -231,6 +231,8 @@
           <w:szCs w:val="24"/>
         </w:rPr>
         <w:sectPr>
+          <w:headerReference r:id="rId7" w:type="default"/>
+          <w:footerReference r:id="rId8" w:type="default"/>
           <w:pgSz w:h="15840" w:w="12240" w:orient="portrait"/>
           <w:pgMar w:bottom="1622" w:top="1979" w:left="1440" w:right="1440" w:header="720" w:footer="720"/>
           <w:pgNumType w:start="1"/>
@@ -1776,16 +1778,16 @@
           <wp:inline distB="114300" distT="114300" distL="114300" distR="114300">
             <wp:extent cx="1892808" cy="1779240"/>
             <wp:effectExtent b="0" l="0" r="0" t="0"/>
-            <wp:docPr id="2" name="image3.png"/>
+            <wp:docPr id="2" name="image2.png"/>
             <a:graphic>
               <a:graphicData uri="http://schemas.openxmlformats.org/drawingml/2006/picture">
                 <pic:pic>
                   <pic:nvPicPr>
-                    <pic:cNvPr id="0" name="image3.png"/>
+                    <pic:cNvPr id="0" name="image2.png"/>
                     <pic:cNvPicPr preferRelativeResize="0"/>
                   </pic:nvPicPr>
                   <pic:blipFill>
-                    <a:blip r:embed="rId7"/>
+                    <a:blip r:embed="rId9"/>
                     <a:srcRect b="18331" l="29544" r="23367" t="14923"/>
                     <a:stretch>
                       <a:fillRect/>
@@ -15376,7 +15378,7 @@
                           <pic:cNvPicPr preferRelativeResize="0"/>
                         </pic:nvPicPr>
                         <pic:blipFill>
-                          <a:blip r:embed="rId8"/>
+                          <a:blip r:embed="rId10"/>
                           <a:srcRect b="4487" l="0" r="0" t="0"/>
                           <a:stretch>
                             <a:fillRect/>
@@ -15433,16 +15435,16 @@
                 <wp:inline distB="114300" distT="114300" distL="114300" distR="114300">
                   <wp:extent cx="2971800" cy="1419225"/>
                   <wp:effectExtent b="0" l="0" r="0" t="0"/>
-                  <wp:docPr id="3" name="image2.png"/>
+                  <wp:docPr id="3" name="image3.png"/>
                   <a:graphic>
                     <a:graphicData uri="http://schemas.openxmlformats.org/drawingml/2006/picture">
                       <pic:pic>
                         <pic:nvPicPr>
-                          <pic:cNvPr id="0" name="image2.png"/>
+                          <pic:cNvPr id="0" name="image3.png"/>
                           <pic:cNvPicPr preferRelativeResize="0"/>
                         </pic:nvPicPr>
                         <pic:blipFill>
-                          <a:blip r:embed="rId9"/>
+                          <a:blip r:embed="rId11"/>
                           <a:srcRect b="4487" l="0" r="0" t="0"/>
                           <a:stretch>
                             <a:fillRect/>
@@ -19431,6 +19433,21 @@
 </w:document>
 </file>
 
+<file path=word/footer1.xml><?xml version="1.0" encoding="utf-8"?>
+<w:ftr xmlns:mc="http://schemas.openxmlformats.org/markup-compatibility/2006" xmlns:o="urn:schemas-microsoft-com:office:office" xmlns:r="http://schemas.openxmlformats.org/officeDocument/2006/relationships" xmlns:m="http://schemas.openxmlformats.org/officeDocument/2006/math" xmlns:v="urn:schemas-microsoft-com:vml" xmlns:wp="http://schemas.openxmlformats.org/drawingml/2006/wordprocessingDrawing" xmlns:w10="urn:schemas-microsoft-com:office:word" xmlns:w="http://schemas.openxmlformats.org/wordprocessingml/2006/main" xmlns:wne="http://schemas.microsoft.com/office/word/2006/wordml" xmlns:sl="http://schemas.openxmlformats.org/schemaLibrary/2006/main" xmlns:a="http://schemas.openxmlformats.org/drawingml/2006/main" xmlns:pic="http://schemas.openxmlformats.org/drawingml/2006/picture" xmlns:c="http://schemas.openxmlformats.org/drawingml/2006/chart" xmlns:lc="http://schemas.openxmlformats.org/drawingml/2006/lockedCanvas" xmlns:dgm="http://schemas.openxmlformats.org/drawingml/2006/diagram" xmlns:wps="http://schemas.microsoft.com/office/word/2010/wordprocessingShape" xmlns:wpg="http://schemas.microsoft.com/office/word/2010/wordprocessingGroup" xmlns:w14="http://schemas.microsoft.com/office/word/2010/wordml" xmlns:w15="http://schemas.microsoft.com/office/word/2012/wordml">
+  <w:p>
+    <w:pPr>
+      <w:rPr/>
+    </w:pPr>
+    <w:r>
+      <w:rPr>
+        <w:rtl w:val="0"/>
+      </w:rPr>
+    </w:r>
+  </w:p>
+</w:ftr>
+</file>
+
 <file path=word/footnotes.xml><?xml version="1.0" encoding="utf-8"?>
 <w:footnotes xmlns:mc="http://schemas.openxmlformats.org/markup-compatibility/2006" xmlns:o="urn:schemas-microsoft-com:office:office" xmlns:r="http://schemas.openxmlformats.org/officeDocument/2006/relationships" xmlns:m="http://schemas.openxmlformats.org/officeDocument/2006/math" xmlns:v="urn:schemas-microsoft-com:vml" xmlns:wp="http://schemas.openxmlformats.org/drawingml/2006/wordprocessingDrawing" xmlns:w10="urn:schemas-microsoft-com:office:word" xmlns:w="http://schemas.openxmlformats.org/wordprocessingml/2006/main" xmlns:wne="http://schemas.microsoft.com/office/word/2006/wordml" xmlns:sl="http://schemas.openxmlformats.org/schemaLibrary/2006/main" xmlns:a="http://schemas.openxmlformats.org/drawingml/2006/main" xmlns:pic="http://schemas.openxmlformats.org/drawingml/2006/picture" xmlns:c="http://schemas.openxmlformats.org/drawingml/2006/chart" xmlns:lc="http://schemas.openxmlformats.org/drawingml/2006/lockedCanvas" xmlns:dgm="http://schemas.openxmlformats.org/drawingml/2006/diagram" xmlns:wps="http://schemas.microsoft.com/office/word/2010/wordprocessingShape" xmlns:wpg="http://schemas.microsoft.com/office/word/2010/wordprocessingGroup" xmlns:w14="http://schemas.microsoft.com/office/word/2010/wordml" xmlns:w15="http://schemas.microsoft.com/office/word/2012/wordml">
   <w:footnote w:id="0">
@@ -19533,11 +19550,26 @@
           <w:szCs w:val="16"/>
           <w:rtl w:val="0"/>
         </w:rPr>
-        <w:t xml:space="preserve"> All data and scripts to construct the data as well as the analysis results can be found here: https://tinyurl.com/yupp59rn</w:t>
+        <w:t xml:space="preserve"> All data and scripts to construct the data as well as the analysis results can be found here: https://tinyurl.com/2p9avyrp</w:t>
       </w:r>
     </w:p>
   </w:footnote>
 </w:footnotes>
+</file>
+
+<file path=word/header1.xml><?xml version="1.0" encoding="utf-8"?>
+<w:hdr xmlns:mc="http://schemas.openxmlformats.org/markup-compatibility/2006" xmlns:o="urn:schemas-microsoft-com:office:office" xmlns:r="http://schemas.openxmlformats.org/officeDocument/2006/relationships" xmlns:m="http://schemas.openxmlformats.org/officeDocument/2006/math" xmlns:v="urn:schemas-microsoft-com:vml" xmlns:wp="http://schemas.openxmlformats.org/drawingml/2006/wordprocessingDrawing" xmlns:w10="urn:schemas-microsoft-com:office:word" xmlns:w="http://schemas.openxmlformats.org/wordprocessingml/2006/main" xmlns:wne="http://schemas.microsoft.com/office/word/2006/wordml" xmlns:sl="http://schemas.openxmlformats.org/schemaLibrary/2006/main" xmlns:a="http://schemas.openxmlformats.org/drawingml/2006/main" xmlns:pic="http://schemas.openxmlformats.org/drawingml/2006/picture" xmlns:c="http://schemas.openxmlformats.org/drawingml/2006/chart" xmlns:lc="http://schemas.openxmlformats.org/drawingml/2006/lockedCanvas" xmlns:dgm="http://schemas.openxmlformats.org/drawingml/2006/diagram" xmlns:wps="http://schemas.microsoft.com/office/word/2010/wordprocessingShape" xmlns:wpg="http://schemas.microsoft.com/office/word/2010/wordprocessingGroup" xmlns:w14="http://schemas.microsoft.com/office/word/2010/wordml" xmlns:w15="http://schemas.microsoft.com/office/word/2012/wordml">
+  <w:p>
+    <w:pPr>
+      <w:rPr/>
+    </w:pPr>
+    <w:r>
+      <w:rPr>
+        <w:rtl w:val="0"/>
+      </w:rPr>
+    </w:r>
+  </w:p>
+</w:hdr>
 </file>
 
 <file path=word/numbering.xml><?xml version="1.0" encoding="utf-8"?>

</xml_diff>